<commit_message>
Optimize fetching companies, modify buttons
</commit_message>
<xml_diff>
--- a/documentation/CareerCompass_User_stories.docx
+++ b/documentation/CareerCompass_User_stories.docx
@@ -370,7 +370,189 @@
           <w:rFonts w:ascii="Calibri" w:hAnsi="Calibri" w:cs="Calibri"/>
           <w:lang w:val="en-AU"/>
         </w:rPr>
-        <w:t>As an administrator, I want to verify the authenticity of companies claiming their profiles on the platform to ensure that it is a legitimate company.</w:t>
+        <w:t>As a company, I want to be able to register on the platform</w:t>
+      </w:r>
+      <w:r>
+        <w:rPr>
+          <w:rFonts w:ascii="Calibri" w:hAnsi="Calibri" w:cs="Calibri"/>
+          <w:lang w:val="en-AU"/>
+        </w:rPr>
+        <w:t xml:space="preserve"> and edit my profile </w:t>
+      </w:r>
+      <w:r>
+        <w:rPr>
+          <w:rFonts w:ascii="Calibri" w:hAnsi="Calibri" w:cs="Calibri"/>
+          <w:lang w:val="en-AU"/>
+        </w:rPr>
+        <w:t xml:space="preserve">to </w:t>
+      </w:r>
+      <w:r>
+        <w:rPr>
+          <w:rFonts w:ascii="Calibri" w:hAnsi="Calibri" w:cs="Calibri"/>
+          <w:lang w:val="en-AU"/>
+        </w:rPr>
+        <w:t xml:space="preserve">have an </w:t>
+      </w:r>
+      <w:r>
+        <w:rPr>
+          <w:rFonts w:ascii="Calibri" w:hAnsi="Calibri" w:cs="Calibri"/>
+          <w:lang w:val="en-AU"/>
+        </w:rPr>
+        <w:t>up-to-date</w:t>
+      </w:r>
+      <w:r>
+        <w:rPr>
+          <w:rFonts w:ascii="Calibri" w:hAnsi="Calibri" w:cs="Calibri"/>
+          <w:lang w:val="en-AU"/>
+        </w:rPr>
+        <w:t xml:space="preserve"> p</w:t>
+      </w:r>
+      <w:r>
+        <w:rPr>
+          <w:rFonts w:ascii="Calibri" w:hAnsi="Calibri" w:cs="Calibri"/>
+          <w:lang w:val="en-AU"/>
+        </w:rPr>
+        <w:t>rofile.</w:t>
+      </w:r>
+    </w:p>
+    <w:p>
+      <w:pPr>
+        <w:rPr>
+          <w:rFonts w:ascii="Calibri" w:hAnsi="Calibri" w:cs="Calibri"/>
+          <w:lang w:val="en-AU"/>
+        </w:rPr>
+      </w:pPr>
+      <w:r>
+        <w:rPr>
+          <w:rFonts w:ascii="Calibri" w:hAnsi="Calibri" w:cs="Calibri"/>
+          <w:b/>
+          <w:bCs/>
+          <w:lang w:val="en-AU"/>
+        </w:rPr>
+        <w:t>US</w:t>
+      </w:r>
+      <w:r>
+        <w:rPr>
+          <w:rFonts w:ascii="Calibri" w:hAnsi="Calibri" w:cs="Calibri"/>
+          <w:b/>
+          <w:bCs/>
+          <w:lang w:val="en-AU"/>
+        </w:rPr>
+        <w:t>7</w:t>
+      </w:r>
+      <w:r>
+        <w:rPr>
+          <w:rFonts w:ascii="Calibri" w:hAnsi="Calibri" w:cs="Calibri"/>
+          <w:b/>
+          <w:bCs/>
+          <w:lang w:val="en-AU"/>
+        </w:rPr>
+        <w:t>:</w:t>
+      </w:r>
+      <w:r>
+        <w:rPr>
+          <w:rFonts w:ascii="Calibri" w:hAnsi="Calibri" w:cs="Calibri"/>
+          <w:lang w:val="en-AU"/>
+        </w:rPr>
+        <w:t xml:space="preserve"> </w:t>
+      </w:r>
+      <w:r>
+        <w:rPr>
+          <w:rFonts w:ascii="Calibri" w:hAnsi="Calibri" w:cs="Calibri"/>
+          <w:lang w:val="en-AU"/>
+        </w:rPr>
+        <w:t xml:space="preserve">As a company, I want to be able to </w:t>
+      </w:r>
+      <w:r>
+        <w:rPr>
+          <w:rFonts w:ascii="Calibri" w:hAnsi="Calibri" w:cs="Calibri"/>
+          <w:lang w:val="en-AU"/>
+        </w:rPr>
+        <w:t>claim ownership of my profile</w:t>
+      </w:r>
+      <w:r>
+        <w:rPr>
+          <w:rFonts w:ascii="Calibri" w:hAnsi="Calibri" w:cs="Calibri"/>
+          <w:lang w:val="en-AU"/>
+        </w:rPr>
+        <w:t xml:space="preserve"> to manage my online presence.</w:t>
+      </w:r>
+    </w:p>
+    <w:p>
+      <w:pPr>
+        <w:rPr>
+          <w:rFonts w:ascii="Calibri" w:hAnsi="Calibri" w:cs="Calibri"/>
+          <w:lang w:val="en-AU"/>
+        </w:rPr>
+      </w:pPr>
+      <w:r>
+        <w:rPr>
+          <w:rFonts w:ascii="Calibri" w:hAnsi="Calibri" w:cs="Calibri"/>
+          <w:b/>
+          <w:bCs/>
+          <w:lang w:val="en-AU"/>
+        </w:rPr>
+        <w:t>US</w:t>
+      </w:r>
+      <w:r>
+        <w:rPr>
+          <w:rFonts w:ascii="Calibri" w:hAnsi="Calibri" w:cs="Calibri"/>
+          <w:b/>
+          <w:bCs/>
+          <w:lang w:val="en-AU"/>
+        </w:rPr>
+        <w:t>8</w:t>
+      </w:r>
+      <w:r>
+        <w:rPr>
+          <w:rFonts w:ascii="Calibri" w:hAnsi="Calibri" w:cs="Calibri"/>
+          <w:b/>
+          <w:bCs/>
+          <w:lang w:val="en-AU"/>
+        </w:rPr>
+        <w:t>:</w:t>
+      </w:r>
+      <w:r>
+        <w:rPr>
+          <w:rFonts w:ascii="Calibri" w:hAnsi="Calibri" w:cs="Calibri"/>
+          <w:lang w:val="en-AU"/>
+        </w:rPr>
+        <w:t xml:space="preserve"> </w:t>
+      </w:r>
+      <w:r>
+        <w:rPr>
+          <w:rFonts w:ascii="Calibri" w:hAnsi="Calibri" w:cs="Calibri"/>
+          <w:lang w:val="en-AU"/>
+        </w:rPr>
+        <w:t xml:space="preserve">As a company, I want to be able to post </w:t>
+      </w:r>
+      <w:r>
+        <w:rPr>
+          <w:rFonts w:ascii="Calibri" w:hAnsi="Calibri" w:cs="Calibri"/>
+          <w:lang w:val="en-AU"/>
+        </w:rPr>
+        <w:t>employment advertisement</w:t>
+      </w:r>
+      <w:r>
+        <w:rPr>
+          <w:rFonts w:ascii="Calibri" w:hAnsi="Calibri" w:cs="Calibri"/>
+          <w:lang w:val="en-AU"/>
+        </w:rPr>
+        <w:t xml:space="preserve"> on the platform to attract </w:t>
+      </w:r>
+      <w:r>
+        <w:rPr>
+          <w:rFonts w:ascii="Calibri" w:hAnsi="Calibri" w:cs="Calibri"/>
+          <w:lang w:val="en-AU"/>
+        </w:rPr>
+        <w:t xml:space="preserve">new </w:t>
+      </w:r>
+      <w:r>
+        <w:rPr>
+          <w:rFonts w:ascii="Calibri" w:hAnsi="Calibri" w:cs="Calibri"/>
+          <w:lang w:val="en-AU"/>
+        </w:rPr>
+        <w:t>candidates and fill available positions.</w:t>
       </w:r>
     </w:p>
     <w:p>
@@ -404,246 +586,7 @@
           <w:bCs/>
           <w:lang w:val="en-AU"/>
         </w:rPr>
-        <w:t>7</w:t>
-      </w:r>
-      <w:r>
-        <w:rPr>
-          <w:rFonts w:ascii="Calibri" w:hAnsi="Calibri" w:cs="Calibri"/>
-          <w:b/>
-          <w:bCs/>
-          <w:lang w:val="en-AU"/>
-        </w:rPr>
-        <w:t>:</w:t>
-      </w:r>
-      <w:r>
-        <w:rPr>
-          <w:rFonts w:ascii="Calibri" w:hAnsi="Calibri" w:cs="Calibri"/>
-          <w:lang w:val="en-AU"/>
-        </w:rPr>
-        <w:t xml:space="preserve"> </w:t>
-      </w:r>
-      <w:r>
-        <w:rPr>
-          <w:rFonts w:ascii="Calibri" w:hAnsi="Calibri" w:cs="Calibri"/>
-          <w:lang w:val="en-AU"/>
-        </w:rPr>
-        <w:t>As a company, I want to be able to register on the platform</w:t>
-      </w:r>
-      <w:r>
-        <w:rPr>
-          <w:rFonts w:ascii="Calibri" w:hAnsi="Calibri" w:cs="Calibri"/>
-          <w:lang w:val="en-AU"/>
-        </w:rPr>
-        <w:t xml:space="preserve"> and edit my profile </w:t>
-      </w:r>
-      <w:r>
-        <w:rPr>
-          <w:rFonts w:ascii="Calibri" w:hAnsi="Calibri" w:cs="Calibri"/>
-          <w:lang w:val="en-AU"/>
-        </w:rPr>
-        <w:t xml:space="preserve">to </w:t>
-      </w:r>
-      <w:r>
-        <w:rPr>
-          <w:rFonts w:ascii="Calibri" w:hAnsi="Calibri" w:cs="Calibri"/>
-          <w:lang w:val="en-AU"/>
-        </w:rPr>
-        <w:t xml:space="preserve">have an </w:t>
-      </w:r>
-      <w:r>
-        <w:rPr>
-          <w:rFonts w:ascii="Calibri" w:hAnsi="Calibri" w:cs="Calibri"/>
-          <w:lang w:val="en-AU"/>
-        </w:rPr>
-        <w:t>up-to-date</w:t>
-      </w:r>
-      <w:r>
-        <w:rPr>
-          <w:rFonts w:ascii="Calibri" w:hAnsi="Calibri" w:cs="Calibri"/>
-          <w:lang w:val="en-AU"/>
-        </w:rPr>
-        <w:t xml:space="preserve"> p</w:t>
-      </w:r>
-      <w:r>
-        <w:rPr>
-          <w:rFonts w:ascii="Calibri" w:hAnsi="Calibri" w:cs="Calibri"/>
-          <w:lang w:val="en-AU"/>
-        </w:rPr>
-        <w:t>rofile.</w:t>
-      </w:r>
-    </w:p>
-    <w:p>
-      <w:pPr>
-        <w:rPr>
-          <w:rFonts w:ascii="Calibri" w:hAnsi="Calibri" w:cs="Calibri"/>
-          <w:lang w:val="en-AU"/>
-        </w:rPr>
-      </w:pPr>
-      <w:r>
-        <w:rPr>
-          <w:rFonts w:ascii="Calibri" w:hAnsi="Calibri" w:cs="Calibri"/>
-          <w:b/>
-          <w:bCs/>
-          <w:lang w:val="en-AU"/>
-        </w:rPr>
-        <w:t>US</w:t>
-      </w:r>
-      <w:r>
-        <w:rPr>
-          <w:rFonts w:ascii="Calibri" w:hAnsi="Calibri" w:cs="Calibri"/>
-          <w:b/>
-          <w:bCs/>
-          <w:lang w:val="en-AU"/>
-        </w:rPr>
-        <w:t>8</w:t>
-      </w:r>
-      <w:r>
-        <w:rPr>
-          <w:rFonts w:ascii="Calibri" w:hAnsi="Calibri" w:cs="Calibri"/>
-          <w:b/>
-          <w:bCs/>
-          <w:lang w:val="en-AU"/>
-        </w:rPr>
-        <w:t>:</w:t>
-      </w:r>
-      <w:r>
-        <w:rPr>
-          <w:rFonts w:ascii="Calibri" w:hAnsi="Calibri" w:cs="Calibri"/>
-          <w:lang w:val="en-AU"/>
-        </w:rPr>
-        <w:t xml:space="preserve"> </w:t>
-      </w:r>
-      <w:r>
-        <w:rPr>
-          <w:rFonts w:ascii="Calibri" w:hAnsi="Calibri" w:cs="Calibri"/>
-          <w:lang w:val="en-AU"/>
-        </w:rPr>
-        <w:t xml:space="preserve">As a company, I want to be able to </w:t>
-      </w:r>
-      <w:r>
-        <w:rPr>
-          <w:rFonts w:ascii="Calibri" w:hAnsi="Calibri" w:cs="Calibri"/>
-          <w:lang w:val="en-AU"/>
-        </w:rPr>
-        <w:t>claim ownership of my profile</w:t>
-      </w:r>
-      <w:r>
-        <w:rPr>
-          <w:rFonts w:ascii="Calibri" w:hAnsi="Calibri" w:cs="Calibri"/>
-          <w:lang w:val="en-AU"/>
-        </w:rPr>
-        <w:t xml:space="preserve"> to manage my online presence.</w:t>
-      </w:r>
-    </w:p>
-    <w:p>
-      <w:pPr>
-        <w:rPr>
-          <w:rFonts w:ascii="Calibri" w:hAnsi="Calibri" w:cs="Calibri"/>
-          <w:lang w:val="en-AU"/>
-        </w:rPr>
-      </w:pPr>
-      <w:r>
-        <w:rPr>
-          <w:rFonts w:ascii="Calibri" w:hAnsi="Calibri" w:cs="Calibri"/>
-          <w:b/>
-          <w:bCs/>
-          <w:lang w:val="en-AU"/>
-        </w:rPr>
-        <w:t>US</w:t>
-      </w:r>
-      <w:r>
-        <w:rPr>
-          <w:rFonts w:ascii="Calibri" w:hAnsi="Calibri" w:cs="Calibri"/>
-          <w:b/>
-          <w:bCs/>
-          <w:lang w:val="en-AU"/>
-        </w:rPr>
         <w:t>9</w:t>
-      </w:r>
-      <w:r>
-        <w:rPr>
-          <w:rFonts w:ascii="Calibri" w:hAnsi="Calibri" w:cs="Calibri"/>
-          <w:b/>
-          <w:bCs/>
-          <w:lang w:val="en-AU"/>
-        </w:rPr>
-        <w:t>:</w:t>
-      </w:r>
-      <w:r>
-        <w:rPr>
-          <w:rFonts w:ascii="Calibri" w:hAnsi="Calibri" w:cs="Calibri"/>
-          <w:lang w:val="en-AU"/>
-        </w:rPr>
-        <w:t xml:space="preserve"> </w:t>
-      </w:r>
-      <w:r>
-        <w:rPr>
-          <w:rFonts w:ascii="Calibri" w:hAnsi="Calibri" w:cs="Calibri"/>
-          <w:lang w:val="en-AU"/>
-        </w:rPr>
-        <w:t xml:space="preserve">As a company, I want to be able to post </w:t>
-      </w:r>
-      <w:r>
-        <w:rPr>
-          <w:rFonts w:ascii="Calibri" w:hAnsi="Calibri" w:cs="Calibri"/>
-          <w:lang w:val="en-AU"/>
-        </w:rPr>
-        <w:t>employment advertisement</w:t>
-      </w:r>
-      <w:r>
-        <w:rPr>
-          <w:rFonts w:ascii="Calibri" w:hAnsi="Calibri" w:cs="Calibri"/>
-          <w:lang w:val="en-AU"/>
-        </w:rPr>
-        <w:t xml:space="preserve"> on the platform to attract </w:t>
-      </w:r>
-      <w:r>
-        <w:rPr>
-          <w:rFonts w:ascii="Calibri" w:hAnsi="Calibri" w:cs="Calibri"/>
-          <w:lang w:val="en-AU"/>
-        </w:rPr>
-        <w:t xml:space="preserve">new </w:t>
-      </w:r>
-      <w:r>
-        <w:rPr>
-          <w:rFonts w:ascii="Calibri" w:hAnsi="Calibri" w:cs="Calibri"/>
-          <w:lang w:val="en-AU"/>
-        </w:rPr>
-        <w:t>candidates and fill available positions.</w:t>
-      </w:r>
-    </w:p>
-    <w:p>
-      <w:pPr>
-        <w:rPr>
-          <w:rFonts w:ascii="Calibri" w:hAnsi="Calibri" w:cs="Calibri"/>
-          <w:lang w:val="en-AU"/>
-        </w:rPr>
-      </w:pPr>
-    </w:p>
-    <w:p>
-      <w:pPr>
-        <w:rPr>
-          <w:rFonts w:ascii="Calibri" w:hAnsi="Calibri" w:cs="Calibri"/>
-          <w:lang w:val="en-AU"/>
-        </w:rPr>
-      </w:pPr>
-      <w:r>
-        <w:rPr>
-          <w:rFonts w:ascii="Calibri" w:hAnsi="Calibri" w:cs="Calibri"/>
-          <w:b/>
-          <w:bCs/>
-          <w:lang w:val="en-AU"/>
-        </w:rPr>
-        <w:t>US1</w:t>
-      </w:r>
-      <w:r>
-        <w:rPr>
-          <w:rFonts w:ascii="Calibri" w:hAnsi="Calibri" w:cs="Calibri"/>
-          <w:b/>
-          <w:bCs/>
-          <w:lang w:val="en-AU"/>
-        </w:rPr>
-        <w:t>0</w:t>
       </w:r>
       <w:r>
         <w:rPr>

</xml_diff>